<commit_message>
Edited Seagrass Biometrics Protocol and added Crab Metrics Protocol
</commit_message>
<xml_diff>
--- a/Protocols/Seagrass Biometrics/EckertLab_EelgrassShootDensityProtocol.docx
+++ b/Protocols/Seagrass Biometrics/EckertLab_EelgrassShootDensityProtocol.docx
@@ -6,11 +6,256 @@
       <w:pPr>
         <w:pStyle w:val="Heading2"/>
         <w:rPr>
-          <w:rFonts w:eastAsia="Times New Roman" w:cs="Times New Roman"/>
+          <w:rFonts w:cs="Times New Roman"/>
+          <w:i w:val="0"/>
         </w:rPr>
       </w:pPr>
       <w:bookmarkStart w:id="0" w:name="_Toc81570035"/>
       <w:bookmarkStart w:id="1" w:name="_Toc99530388"/>
+      <w:bookmarkStart w:id="2" w:name="_Toc81570033"/>
+      <w:bookmarkStart w:id="3" w:name="_Toc99530385"/>
+      <w:r>
+        <w:rPr>
+          <w:rFonts w:cs="Times New Roman"/>
+        </w:rPr>
+        <w:t>Study area</w:t>
+      </w:r>
+      <w:bookmarkEnd w:id="2"/>
+      <w:bookmarkEnd w:id="3"/>
+    </w:p>
+    <w:p>
+      <w:pPr>
+        <w:pStyle w:val="ListParagraph"/>
+        <w:spacing w:line="480" w:lineRule="auto"/>
+        <w:ind w:left="0" w:firstLine="720"/>
+        <w:rPr>
+          <w:rFonts w:eastAsia="Times New Roman" w:cs="Times New Roman"/>
+          <w:szCs w:val="24"/>
+          <w:shd w:val="clear" w:color="auto" w:fill="FDFDFD"/>
+        </w:rPr>
+      </w:pPr>
+      <w:r>
+        <w:rPr>
+          <w:rFonts w:cs="Times New Roman"/>
+        </w:rPr>
+        <w:t>We sampled crab assemblages, eelgrass biometrics, and sea otter density along the west coast of Prince of Wales Island and nearby islands</w:t>
+      </w:r>
+      <w:r>
+        <w:rPr>
+          <w:rFonts w:cs="Times New Roman"/>
+        </w:rPr>
+        <w:t xml:space="preserve"> in </w:t>
+      </w:r>
+      <w:r>
+        <w:rPr>
+          <w:rFonts w:cs="Times New Roman"/>
+        </w:rPr>
+        <w:t xml:space="preserve">Alaska, with sites ranging 93 km from the most southern site in Dunbar Inlet up to the most northern site in </w:t>
+      </w:r>
+      <w:proofErr w:type="spellStart"/>
+      <w:r>
+        <w:rPr>
+          <w:rFonts w:cs="Times New Roman"/>
+        </w:rPr>
+        <w:t>Naukati</w:t>
+      </w:r>
+      <w:proofErr w:type="spellEnd"/>
+      <w:r>
+        <w:rPr>
+          <w:rFonts w:cs="Times New Roman"/>
+        </w:rPr>
+        <w:t xml:space="preserve"> Bay (</w:t>
+      </w:r>
+      <w:r>
+        <w:rPr>
+          <w:rFonts w:cs="Times New Roman"/>
+        </w:rPr>
+        <w:t>Figure 1</w:t>
+      </w:r>
+      <w:r>
+        <w:rPr>
+          <w:rFonts w:cs="Times New Roman"/>
+        </w:rPr>
+        <w:t>). Sites were sampled from April</w:t>
+      </w:r>
+      <w:r>
+        <w:rPr>
+          <w:rFonts w:cs="Times New Roman"/>
+        </w:rPr>
+        <w:t xml:space="preserve"> to </w:t>
+      </w:r>
+      <w:r>
+        <w:rPr>
+          <w:rFonts w:cs="Times New Roman"/>
+        </w:rPr>
+        <w:t>August during 2017</w:t>
+      </w:r>
+      <w:r>
+        <w:rPr>
+          <w:rFonts w:cs="Times New Roman"/>
+        </w:rPr>
+        <w:t>–</w:t>
+      </w:r>
+      <w:r>
+        <w:rPr>
+          <w:rFonts w:cs="Times New Roman"/>
+        </w:rPr>
+        <w:t xml:space="preserve">2020. Sites were selected following methods described in Raymond et al. </w:t>
+      </w:r>
+      <w:r>
+        <w:rPr>
+          <w:rFonts w:cs="Times New Roman"/>
+        </w:rPr>
+        <w:t>(</w:t>
+      </w:r>
+      <w:r>
+        <w:rPr>
+          <w:rFonts w:cs="Times New Roman"/>
+        </w:rPr>
+        <w:t>2021</w:t>
+      </w:r>
+      <w:r>
+        <w:rPr>
+          <w:rFonts w:cs="Times New Roman"/>
+        </w:rPr>
+        <w:t>)</w:t>
+      </w:r>
+      <w:r>
+        <w:rPr>
+          <w:rFonts w:cs="Times New Roman"/>
+        </w:rPr>
+        <w:t xml:space="preserve">, briefly summarized here. We used the </w:t>
+      </w:r>
+      <w:proofErr w:type="spellStart"/>
+      <w:r>
+        <w:rPr>
+          <w:rFonts w:cs="Times New Roman"/>
+        </w:rPr>
+        <w:t>ShoreZone</w:t>
+      </w:r>
+      <w:proofErr w:type="spellEnd"/>
+      <w:r>
+        <w:rPr>
+          <w:rFonts w:cs="Times New Roman"/>
+        </w:rPr>
+        <w:t xml:space="preserve"> database and site visits to identify coastline segments with 100 m </w:t>
+      </w:r>
+      <w:r>
+        <w:rPr>
+          <w:rFonts w:cs="Times New Roman"/>
+        </w:rPr>
+        <w:t xml:space="preserve">of </w:t>
+      </w:r>
+      <w:r>
+        <w:rPr>
+          <w:rFonts w:cs="Times New Roman"/>
+        </w:rPr>
+        <w:t>eelgrass  habitat with no overlapping kelp canopy</w:t>
+      </w:r>
+      <w:r>
+        <w:rPr>
+          <w:rFonts w:cs="Times New Roman"/>
+          <w:szCs w:val="24"/>
+        </w:rPr>
+        <w:t xml:space="preserve"> </w:t>
+      </w:r>
+      <w:r>
+        <w:rPr>
+          <w:rFonts w:cs="Times New Roman"/>
+          <w:szCs w:val="24"/>
+        </w:rPr>
+        <w:fldChar w:fldCharType="begin" w:fldLock="1"/>
+      </w:r>
+      <w:r>
+        <w:rPr>
+          <w:rFonts w:cs="Times New Roman"/>
+          <w:szCs w:val="24"/>
+        </w:rPr>
+        <w:instrText xml:space="preserve"> ADDIN ZOTERO_ITEM CSL_CITATION {"citationID":"qsqXcgXp","properties":{"formattedCitation":"(Harper &amp; Morris, 2014; National Oceanic and Atmospheric Administration, 2021)","plainCitation":"(Harper &amp; Morris, 2014; National Oceanic and Atmospheric Administration, 2021)","noteIndex":0},"citationItems":[{"id":"CGAUS6nd/32k3dpNM","uris":["http://www.mendeley.com/documents/?uuid=e4b6ee5d-38a5-3788-bd7d-c652c864b99b"],"uri":["http://www.mendeley.com/documents/?uuid=e4b6ee5d-38a5-3788-bd7d-c652c864b99b"],"itemData":{"author":[{"dropping-particle":"","family":"Harper","given":"J.R.","non-dropping-particle":"","parse-names":false,"suffix":""},{"dropping-particle":"","family":"Morris","given":"Mary","non-dropping-particle":"","parse-names":false,"suffix":""}],"id":"ITEM-1","issued":{"date-parts":[["2014"]]},"title":"Alaska ShoreZone coastal habitat mapping protocol. Nuka Research and Planning Group, LLC","type":"article-journal"}},{"id":32,"uris":["http://zotero.org/users/local/qXwvtp9p/items/BC654S6S"],"uri":["http://zotero.org/users/local/qXwvtp9p/items/BC654S6S"],"itemData":{"id":32,"type":"article-journal","title":"ShoreZone","URL":"https://www.fisheries.noaa.gov/alaska/habitat-conservation/alaska-shorezone","author":[{"literal":"National Oceanic and Atmospheric Administration"}],"issued":{"date-parts":[["2021"]]}}}],"schema":"https://github.com/citation-style-language/schema/raw/master/csl-citation.json"} </w:instrText>
+      </w:r>
+      <w:r>
+        <w:rPr>
+          <w:rFonts w:cs="Times New Roman"/>
+          <w:szCs w:val="24"/>
+        </w:rPr>
+        <w:fldChar w:fldCharType="separate"/>
+      </w:r>
+      <w:r>
+        <w:rPr>
+          <w:rFonts w:cs="Times New Roman"/>
+        </w:rPr>
+        <w:t>(Harper &amp; Morris, 2014</w:t>
+      </w:r>
+      <w:r>
+        <w:rPr>
+          <w:rFonts w:cs="Times New Roman"/>
+        </w:rPr>
+        <w:t>,</w:t>
+      </w:r>
+      <w:r>
+        <w:rPr>
+          <w:rFonts w:cs="Times New Roman"/>
+        </w:rPr>
+        <w:t xml:space="preserve"> National Oceanic and Atmospheric Administration, 2021)</w:t>
+      </w:r>
+      <w:r>
+        <w:rPr>
+          <w:rFonts w:cs="Times New Roman"/>
+          <w:szCs w:val="24"/>
+        </w:rPr>
+        <w:fldChar w:fldCharType="end"/>
+      </w:r>
+      <w:r>
+        <w:rPr>
+          <w:rFonts w:cs="Times New Roman"/>
+          <w:szCs w:val="24"/>
+        </w:rPr>
+        <w:t xml:space="preserve">. </w:t>
+      </w:r>
+      <w:r>
+        <w:rPr>
+          <w:rFonts w:cs="Times New Roman"/>
+        </w:rPr>
+        <w:t xml:space="preserve">Crab abundance and size composition and sea otter density </w:t>
+      </w:r>
+      <w:r>
+        <w:rPr>
+          <w:rFonts w:eastAsia="Times New Roman" w:cs="Times New Roman"/>
+          <w:szCs w:val="24"/>
+          <w:shd w:val="clear" w:color="auto" w:fill="FDFDFD"/>
+        </w:rPr>
+        <w:t>were quantified at 21 sites in 2017 and 2020, 22 sites in 2019, and 6 sites in 2018. Eelgrass biometrics were sampled at 21 sites in 2017, 6 sites in 2018, 19 sites in 2019, and 6 sites in 2020 (</w:t>
+      </w:r>
+      <w:r>
+        <w:rPr>
+          <w:rFonts w:cs="Times New Roman"/>
+        </w:rPr>
+        <w:t>Figure 1</w:t>
+      </w:r>
+      <w:r>
+        <w:rPr>
+          <w:rFonts w:eastAsia="Times New Roman" w:cs="Times New Roman"/>
+          <w:szCs w:val="24"/>
+          <w:shd w:val="clear" w:color="auto" w:fill="FDFDFD"/>
+        </w:rPr>
+        <w:t xml:space="preserve">). </w:t>
+      </w:r>
+    </w:p>
+    <w:p>
+      <w:pPr>
+        <w:pStyle w:val="Heading2"/>
+        <w:rPr>
+          <w:rFonts w:eastAsia="Times New Roman" w:cs="Times New Roman"/>
+        </w:rPr>
+      </w:pPr>
+    </w:p>
+    <w:p>
+      <w:pPr>
+        <w:pStyle w:val="Heading2"/>
+        <w:rPr>
+          <w:rFonts w:eastAsia="Times New Roman" w:cs="Times New Roman"/>
+        </w:rPr>
+      </w:pPr>
       <w:r>
         <w:rPr>
           <w:rFonts w:eastAsia="Times New Roman" w:cs="Times New Roman"/>
@@ -82,7 +327,21 @@
           <w:rFonts w:eastAsia="Times New Roman" w:cs="Times New Roman"/>
           <w:szCs w:val="24"/>
         </w:rPr>
-        <w:t xml:space="preserve">m transect placed approximately -0.5 m relative to MLLW </w:t>
+        <w:t>m transect placed approximately -0.5 m relative to MLLW</w:t>
+      </w:r>
+      <w:r>
+        <w:rPr>
+          <w:rFonts w:eastAsia="Times New Roman" w:cs="Times New Roman"/>
+          <w:szCs w:val="24"/>
+        </w:rPr>
+        <w:t xml:space="preserve"> (Figure 2)</w:t>
+      </w:r>
+      <w:r>
+        <w:rPr>
+          <w:rFonts w:eastAsia="Times New Roman" w:cs="Times New Roman"/>
+          <w:szCs w:val="24"/>
+        </w:rPr>
+        <w:t xml:space="preserve"> </w:t>
       </w:r>
       <w:r>
         <w:rPr>
@@ -177,7 +436,21 @@
           <w:rFonts w:eastAsia="Times New Roman" w:cs="Times New Roman"/>
           <w:szCs w:val="24"/>
         </w:rPr>
-        <w:t>m quadrats were randomly placed roughly 5-m linear distance below the upper edge of the eelgrass bed at all sites. From each quadrat, eelgrass shoot density w</w:t>
+        <w:t>m quadrats were randomly placed roughly 5-m linear distance below the upper edge of the eelgrass bed at all sites</w:t>
+      </w:r>
+      <w:r>
+        <w:rPr>
+          <w:rFonts w:eastAsia="Times New Roman" w:cs="Times New Roman"/>
+          <w:szCs w:val="24"/>
+        </w:rPr>
+        <w:t xml:space="preserve"> (Figure 3)</w:t>
+      </w:r>
+      <w:r>
+        <w:rPr>
+          <w:rFonts w:eastAsia="Times New Roman" w:cs="Times New Roman"/>
+          <w:szCs w:val="24"/>
+        </w:rPr>
+        <w:t>. From each quadrat, eelgrass shoot density w</w:t>
       </w:r>
       <w:r>
         <w:rPr>
@@ -198,14 +471,7 @@
           <w:rFonts w:eastAsia="Times New Roman" w:cs="Times New Roman"/>
           <w:szCs w:val="24"/>
         </w:rPr>
-        <w:t xml:space="preserve"> </w:t>
-      </w:r>
-      <w:r>
-        <w:rPr>
-          <w:rFonts w:eastAsia="Times New Roman" w:cs="Times New Roman"/>
-          <w:szCs w:val="24"/>
-        </w:rPr>
-        <w:t>Shoot density</w:t>
+        <w:t xml:space="preserve"> Shoot density</w:t>
       </w:r>
       <w:r>
         <w:rPr>
@@ -235,6 +501,120 @@
         </w:rPr>
         <w:t>.</w:t>
       </w:r>
+    </w:p>
+    <w:p>
+      <w:pPr>
+        <w:keepNext/>
+        <w:jc w:val="center"/>
+        <w:rPr>
+          <w:rFonts w:cs="Times New Roman"/>
+        </w:rPr>
+      </w:pPr>
+      <w:r>
+        <w:rPr>
+          <w:rFonts w:cs="Times New Roman"/>
+          <w:noProof/>
+        </w:rPr>
+        <w:lastRenderedPageBreak/>
+        <w:drawing>
+          <wp:inline distT="0" distB="0" distL="0" distR="0" wp14:anchorId="7089A63E" wp14:editId="6BBB7C53">
+            <wp:extent cx="4076700" cy="4945214"/>
+            <wp:effectExtent l="38100" t="38100" r="38100" b="46355"/>
+            <wp:docPr id="7" name="Picture 6">
+              <a:extLst xmlns:a="http://schemas.openxmlformats.org/drawingml/2006/main">
+                <a:ext uri="{FF2B5EF4-FFF2-40B4-BE49-F238E27FC236}">
+                  <a16:creationId xmlns:a16="http://schemas.microsoft.com/office/drawing/2014/main" id="{C0235393-CF31-4B53-B23B-9E7F53B4D207}"/>
+                </a:ext>
+              </a:extLst>
+            </wp:docPr>
+            <wp:cNvGraphicFramePr>
+              <a:graphicFrameLocks xmlns:a="http://schemas.openxmlformats.org/drawingml/2006/main" noChangeAspect="1"/>
+            </wp:cNvGraphicFramePr>
+            <a:graphic xmlns:a="http://schemas.openxmlformats.org/drawingml/2006/main">
+              <a:graphicData uri="http://schemas.openxmlformats.org/drawingml/2006/picture">
+                <pic:pic xmlns:pic="http://schemas.openxmlformats.org/drawingml/2006/picture">
+                  <pic:nvPicPr>
+                    <pic:cNvPr id="7" name="Picture 6">
+                      <a:extLst>
+                        <a:ext uri="{FF2B5EF4-FFF2-40B4-BE49-F238E27FC236}">
+                          <a16:creationId xmlns:a16="http://schemas.microsoft.com/office/drawing/2014/main" id="{C0235393-CF31-4B53-B23B-9E7F53B4D207}"/>
+                        </a:ext>
+                      </a:extLst>
+                    </pic:cNvPr>
+                    <pic:cNvPicPr>
+                      <a:picLocks noChangeAspect="1"/>
+                    </pic:cNvPicPr>
+                  </pic:nvPicPr>
+                  <pic:blipFill>
+                    <a:blip r:embed="rId4"/>
+                    <a:stretch>
+                      <a:fillRect/>
+                    </a:stretch>
+                  </pic:blipFill>
+                  <pic:spPr>
+                    <a:xfrm>
+                      <a:off x="0" y="0"/>
+                      <a:ext cx="4084150" cy="4954251"/>
+                    </a:xfrm>
+                    <a:prstGeom prst="rect">
+                      <a:avLst/>
+                    </a:prstGeom>
+                    <a:ln w="38100">
+                      <a:solidFill>
+                        <a:schemeClr val="tx1"/>
+                      </a:solidFill>
+                    </a:ln>
+                  </pic:spPr>
+                </pic:pic>
+              </a:graphicData>
+            </a:graphic>
+          </wp:inline>
+        </w:drawing>
+      </w:r>
+    </w:p>
+    <w:p>
+      <w:pPr>
+        <w:pStyle w:val="Caption"/>
+        <w:rPr>
+          <w:rFonts w:cs="Times New Roman"/>
+          <w:i w:val="0"/>
+          <w:noProof/>
+          <w:color w:val="auto"/>
+          <w:sz w:val="24"/>
+          <w:szCs w:val="24"/>
+        </w:rPr>
+      </w:pPr>
+      <w:r>
+        <w:rPr>
+          <w:rFonts w:cs="Times New Roman"/>
+          <w:i w:val="0"/>
+          <w:color w:val="auto"/>
+          <w:sz w:val="24"/>
+          <w:szCs w:val="24"/>
+        </w:rPr>
+        <w:t xml:space="preserve">Figure </w:t>
+      </w:r>
+      <w:r>
+        <w:rPr>
+          <w:rFonts w:cs="Times New Roman"/>
+          <w:i w:val="0"/>
+          <w:noProof/>
+          <w:color w:val="auto"/>
+          <w:sz w:val="24"/>
+          <w:szCs w:val="24"/>
+        </w:rPr>
+        <w:t>1 – Study area in Southeast Alaska near Prince of Wales Island. Orange circles indicate sample sites, green triangles indicate sea otter reintroduction sites, and sea otter colonization through time is color coded by year (blue).</w:t>
+      </w:r>
+    </w:p>
+    <w:p>
+      <w:pPr>
+        <w:spacing w:before="240" w:after="240" w:line="480" w:lineRule="auto"/>
+        <w:ind w:firstLine="720"/>
+        <w:rPr>
+          <w:rFonts w:eastAsia="Times New Roman" w:cs="Times New Roman"/>
+          <w:szCs w:val="24"/>
+        </w:rPr>
+      </w:pPr>
     </w:p>
     <w:p>
       <w:pPr>
@@ -244,8 +624,10 @@
       <w:r>
         <w:rPr>
           <w:rFonts w:eastAsia="Times New Roman" w:cs="Times New Roman"/>
-          <w:szCs w:val="24"/>
-        </w:rPr>
+          <w:noProof/>
+          <w:szCs w:val="24"/>
+        </w:rPr>
+        <w:lastRenderedPageBreak/>
         <w:drawing>
           <wp:inline distT="0" distB="0" distL="0" distR="0" wp14:anchorId="255160C0" wp14:editId="29FCEC37">
             <wp:extent cx="5943600" cy="3177540"/>
@@ -260,7 +642,7 @@
                     <pic:cNvPicPr preferRelativeResize="0"/>
                   </pic:nvPicPr>
                   <pic:blipFill>
-                    <a:blip r:embed="rId4" cstate="screen">
+                    <a:blip r:embed="rId5" cstate="screen">
                       <a:alphaModFix/>
                       <a:extLst>
                         <a:ext uri="{28A0092B-C50C-407E-A947-70E740481C1C}">
@@ -300,51 +682,48 @@
         <w:rPr>
           <w:rFonts w:eastAsia="Times New Roman" w:cs="Times New Roman"/>
           <w:i w:val="0"/>
+          <w:color w:val="auto"/>
+          <w:sz w:val="24"/>
           <w:szCs w:val="24"/>
         </w:rPr>
       </w:pPr>
       <w:r>
         <w:rPr>
           <w:i w:val="0"/>
+          <w:color w:val="auto"/>
+          <w:sz w:val="24"/>
+          <w:szCs w:val="24"/>
         </w:rPr>
         <w:t xml:space="preserve">Figure </w:t>
       </w:r>
       <w:r>
         <w:rPr>
           <w:i w:val="0"/>
-        </w:rPr>
-        <w:fldChar w:fldCharType="begin"/>
-      </w:r>
-      <w:r>
-        <w:rPr>
-          <w:i w:val="0"/>
-        </w:rPr>
-        <w:instrText xml:space="preserve"> SEQ Figure \* ARABIC </w:instrText>
-      </w:r>
-      <w:r>
-        <w:rPr>
-          <w:i w:val="0"/>
-        </w:rPr>
-        <w:fldChar w:fldCharType="separate"/>
-      </w:r>
-      <w:r>
-        <w:rPr>
+          <w:color w:val="auto"/>
+          <w:sz w:val="24"/>
+          <w:szCs w:val="24"/>
+        </w:rPr>
+        <w:t xml:space="preserve">2 </w:t>
+      </w:r>
+      <w:r>
+        <w:rPr>
+          <w:rFonts w:cs="Times New Roman"/>
           <w:i w:val="0"/>
           <w:noProof/>
-        </w:rPr>
-        <w:t>1</w:t>
+          <w:color w:val="auto"/>
+          <w:sz w:val="24"/>
+          <w:szCs w:val="24"/>
+        </w:rPr>
+        <w:t xml:space="preserve">– </w:t>
       </w:r>
       <w:r>
         <w:rPr>
           <w:i w:val="0"/>
-        </w:rPr>
-        <w:fldChar w:fldCharType="end"/>
-      </w:r>
-      <w:r>
-        <w:rPr>
-          <w:i w:val="0"/>
-        </w:rPr>
-        <w:t>. Raymond et al. 2021 seagrass transect methods characterizing shoot density.</w:t>
+          <w:color w:val="auto"/>
+          <w:sz w:val="24"/>
+          <w:szCs w:val="24"/>
+        </w:rPr>
+        <w:t>Raymond et al. 2021 seagrass transect methods characterizing shoot density.</w:t>
       </w:r>
     </w:p>
     <w:p>
@@ -358,7 +737,6 @@
           <w:noProof/>
           <w:szCs w:val="24"/>
         </w:rPr>
-        <w:lastRenderedPageBreak/>
         <w:drawing>
           <wp:inline distT="0" distB="0" distL="0" distR="0" wp14:anchorId="54470541" wp14:editId="43A176FD">
             <wp:extent cx="4364990" cy="3286125"/>
@@ -377,7 +755,7 @@
                     </pic:cNvPicPr>
                   </pic:nvPicPr>
                   <pic:blipFill>
-                    <a:blip r:embed="rId5">
+                    <a:blip r:embed="rId6">
                       <a:extLst>
                         <a:ext uri="{28A0092B-C50C-407E-A947-70E740481C1C}">
                           <a14:useLocalDpi xmlns:a14="http://schemas.microsoft.com/office/drawing/2010/main" val="0"/>
@@ -411,52 +789,53 @@
         <w:pStyle w:val="Caption"/>
         <w:rPr>
           <w:rFonts w:eastAsia="Times New Roman" w:cs="Times New Roman"/>
-          <w:szCs w:val="24"/>
-        </w:rPr>
-      </w:pPr>
-      <w:r>
-        <w:t xml:space="preserve">Figure </w:t>
-      </w:r>
-      <w:fldSimple w:instr=" SEQ Figure \* ARABIC ">
-        <w:r>
-          <w:rPr>
-            <w:noProof/>
-          </w:rPr>
-          <w:t>2</w:t>
-        </w:r>
-      </w:fldSimple>
-      <w:r>
-        <w:t>. 2019 s</w:t>
-      </w:r>
-      <w:r>
-        <w:t>eagrass transect methods characterizing shoot density.</w:t>
-      </w:r>
-    </w:p>
-    <w:p>
-      <w:pPr>
-        <w:pStyle w:val="Bibliography"/>
-        <w:rPr>
-          <w:rFonts w:cs="Times New Roman"/>
-          <w:i/>
-          <w:szCs w:val="24"/>
-        </w:rPr>
-      </w:pPr>
-    </w:p>
-    <w:p>
-      <w:pPr>
-        <w:pStyle w:val="Bibliography"/>
-        <w:rPr>
-          <w:rFonts w:cs="Times New Roman"/>
-          <w:i/>
-          <w:szCs w:val="24"/>
-        </w:rPr>
-      </w:pPr>
-      <w:r>
-        <w:rPr>
-          <w:rFonts w:cs="Times New Roman"/>
-          <w:i/>
-          <w:szCs w:val="24"/>
-        </w:rPr>
+          <w:i w:val="0"/>
+          <w:color w:val="auto"/>
+          <w:sz w:val="24"/>
+          <w:szCs w:val="24"/>
+        </w:rPr>
+      </w:pPr>
+      <w:r>
+        <w:rPr>
+          <w:i w:val="0"/>
+          <w:color w:val="auto"/>
+          <w:sz w:val="24"/>
+          <w:szCs w:val="24"/>
+        </w:rPr>
+        <w:t xml:space="preserve">Figure 3 </w:t>
+      </w:r>
+      <w:r>
+        <w:rPr>
+          <w:rFonts w:cs="Times New Roman"/>
+          <w:i w:val="0"/>
+          <w:noProof/>
+          <w:color w:val="auto"/>
+          <w:sz w:val="24"/>
+          <w:szCs w:val="24"/>
+        </w:rPr>
+        <w:t xml:space="preserve">– </w:t>
+      </w:r>
+      <w:r>
+        <w:rPr>
+          <w:i w:val="0"/>
+          <w:color w:val="auto"/>
+          <w:sz w:val="24"/>
+          <w:szCs w:val="24"/>
+        </w:rPr>
+        <w:t>2019 seagrass transect methods characterizing shoot density.</w:t>
+      </w:r>
+    </w:p>
+    <w:p>
+      <w:pPr>
+        <w:pStyle w:val="Heading2"/>
+      </w:pPr>
+    </w:p>
+    <w:p>
+      <w:pPr>
+        <w:pStyle w:val="Heading2"/>
+      </w:pPr>
+      <w:bookmarkStart w:id="4" w:name="_GoBack"/>
+      <w:r>
         <w:t>Literature Cited</w:t>
       </w:r>
     </w:p>
@@ -466,7 +845,72 @@
         <w:ind w:left="720"/>
         <w:rPr>
           <w:rFonts w:cs="Times New Roman"/>
-          <w:i/>
+          <w:szCs w:val="24"/>
+        </w:rPr>
+      </w:pPr>
+      <w:r>
+        <w:rPr>
+          <w:rFonts w:cs="Times New Roman"/>
+          <w:szCs w:val="24"/>
+        </w:rPr>
+        <w:t xml:space="preserve">Harper JR, Morris M (2014) Alaska </w:t>
+      </w:r>
+      <w:proofErr w:type="spellStart"/>
+      <w:r>
+        <w:rPr>
+          <w:rFonts w:cs="Times New Roman"/>
+          <w:szCs w:val="24"/>
+        </w:rPr>
+        <w:t>ShoreZone</w:t>
+      </w:r>
+      <w:proofErr w:type="spellEnd"/>
+      <w:r>
+        <w:rPr>
+          <w:rFonts w:cs="Times New Roman"/>
+          <w:szCs w:val="24"/>
+        </w:rPr>
+        <w:t xml:space="preserve"> coastal habitat mapping protocol. Nuka Research and Planning Group, LLC.</w:t>
+      </w:r>
+    </w:p>
+    <w:p>
+      <w:pPr>
+        <w:pStyle w:val="Bibliography"/>
+        <w:ind w:firstLine="720"/>
+        <w:rPr>
+          <w:rFonts w:cs="Times New Roman"/>
+          <w:szCs w:val="24"/>
+        </w:rPr>
+      </w:pPr>
+      <w:r>
+        <w:rPr>
+          <w:rFonts w:cs="Times New Roman"/>
+          <w:szCs w:val="24"/>
+        </w:rPr>
+        <w:t xml:space="preserve">National Oceanic and Atmospheric Administration (2021) </w:t>
+      </w:r>
+      <w:proofErr w:type="spellStart"/>
+      <w:r>
+        <w:rPr>
+          <w:rFonts w:cs="Times New Roman"/>
+          <w:szCs w:val="24"/>
+        </w:rPr>
+        <w:t>ShoreZone</w:t>
+      </w:r>
+      <w:proofErr w:type="spellEnd"/>
+      <w:r>
+        <w:rPr>
+          <w:rFonts w:cs="Times New Roman"/>
+          <w:szCs w:val="24"/>
+        </w:rPr>
+        <w:t>.</w:t>
+      </w:r>
+    </w:p>
+    <w:p>
+      <w:pPr>
+        <w:pStyle w:val="Bibliography"/>
+        <w:ind w:left="720"/>
+        <w:rPr>
+          <w:rFonts w:cs="Times New Roman"/>
           <w:szCs w:val="24"/>
         </w:rPr>
       </w:pPr>
@@ -517,6 +961,8 @@
         <w:t xml:space="preserve"> 130:725–738.</w:t>
       </w:r>
     </w:p>
+    <w:bookmarkEnd w:id="4"/>
+    <w:p/>
     <w:p>
       <w:pPr>
         <w:spacing w:before="240" w:after="240" w:line="480" w:lineRule="auto"/>
@@ -535,10 +981,7 @@
         </w:rPr>
       </w:pPr>
     </w:p>
-    <w:p>
-      <w:bookmarkStart w:id="2" w:name="_GoBack"/>
-      <w:bookmarkEnd w:id="2"/>
-    </w:p>
+    <w:p/>
     <w:sectPr>
       <w:pgSz w:w="12240" w:h="15840"/>
       <w:pgMar w:top="1440" w:right="1440" w:bottom="1440" w:left="1440" w:header="720" w:footer="720" w:gutter="0"/>
@@ -975,6 +1418,7 @@
   <w:style w:type="character" w:default="1" w:styleId="DefaultParagraphFont">
     <w:name w:val="Default Paragraph Font"/>
     <w:uiPriority w:val="1"/>
+    <w:semiHidden/>
     <w:unhideWhenUsed/>
   </w:style>
   <w:style w:type="table" w:default="1" w:styleId="TableNormal">
@@ -1068,6 +1512,17 @@
       <w:sz w:val="18"/>
       <w:szCs w:val="18"/>
     </w:rPr>
+  </w:style>
+  <w:style w:type="paragraph" w:styleId="ListParagraph">
+    <w:name w:val="List Paragraph"/>
+    <w:basedOn w:val="Normal"/>
+    <w:uiPriority w:val="34"/>
+    <w:qFormat/>
+    <w:rsid w:val="00523F0F"/>
+    <w:pPr>
+      <w:ind w:left="720"/>
+      <w:contextualSpacing/>
+    </w:pPr>
   </w:style>
 </w:styles>
 </file>

</xml_diff>